<commit_message>
check and minor additions
</commit_message>
<xml_diff>
--- a/Report_asssignemt4.docx
+++ b/Report_asssignemt4.docx
@@ -25,22 +25,8 @@
         <w:rPr>
           <w:lang w:val="en-GB"/>
         </w:rPr>
-        <w:t>Assignment 4</w:t>
-      </w:r>
-      <w:r>
-        <w:rPr>
-          <w:lang w:val="en-GB"/>
-        </w:rPr>
-        <w:t xml:space="preserve">: C++ and </w:t>
-      </w:r>
-      <w:proofErr w:type="spellStart"/>
-      <w:r>
-        <w:rPr>
-          <w:lang w:val="en-GB"/>
-        </w:rPr>
-        <w:t>github</w:t>
-      </w:r>
-      <w:proofErr w:type="spellEnd"/>
+        <w:t>Assignment 4: C++ and github</w:t>
+      </w:r>
     </w:p>
     <w:p>
       <w:pPr>
@@ -58,61 +44,33 @@
     <w:p>
       <w:pPr>
         <w:rPr>
-          <w:lang w:val="nl-NL"/>
-        </w:rPr>
-      </w:pPr>
-      <w:proofErr w:type="spellStart"/>
-      <w:r>
-        <w:rPr>
-          <w:lang w:val="nl-NL"/>
-        </w:rPr>
-        <w:t>Authors</w:t>
-      </w:r>
-      <w:proofErr w:type="spellEnd"/>
-      <w:r>
-        <w:rPr>
-          <w:lang w:val="nl-NL"/>
-        </w:rPr>
-        <w:t>: Rianne Aalders, Marieke van</w:t>
-      </w:r>
-      <w:r>
-        <w:rPr>
-          <w:lang w:val="nl-NL"/>
-        </w:rPr>
-        <w:t xml:space="preserve"> Esch</w:t>
-      </w:r>
-    </w:p>
-    <w:p>
-      <w:pPr>
-        <w:rPr>
-          <w:lang w:val="nl-NL"/>
-        </w:rPr>
-      </w:pPr>
-      <w:r>
-        <w:rPr>
-          <w:lang w:val="nl-NL"/>
-        </w:rPr>
-        <w:t xml:space="preserve">Student </w:t>
-      </w:r>
-      <w:proofErr w:type="spellStart"/>
-      <w:r>
-        <w:rPr>
-          <w:lang w:val="nl-NL"/>
-        </w:rPr>
-        <w:t>Numbers</w:t>
-      </w:r>
-      <w:proofErr w:type="spellEnd"/>
-      <w:r>
-        <w:rPr>
-          <w:lang w:val="nl-NL"/>
-        </w:rPr>
-        <w:t>: 4593987, 4545508</w:t>
-      </w:r>
-    </w:p>
-    <w:p>
-      <w:pPr>
-        <w:rPr>
-          <w:lang w:val="nl-NL"/>
+          <w:lang w:val="en-GB"/>
+        </w:rPr>
+      </w:pPr>
+      <w:r>
+        <w:rPr>
+          <w:lang w:val="en-GB"/>
+        </w:rPr>
+        <w:t>Authors: Rianne Aalders, Marieke van Esch</w:t>
+      </w:r>
+    </w:p>
+    <w:p>
+      <w:pPr>
+        <w:rPr>
+          <w:lang w:val="en-GB"/>
+        </w:rPr>
+      </w:pPr>
+      <w:r>
+        <w:rPr>
+          <w:lang w:val="en-GB"/>
+        </w:rPr>
+        <w:t>Student Numbers: 4593987, 4545508</w:t>
+      </w:r>
+    </w:p>
+    <w:p>
+      <w:pPr>
+        <w:rPr>
+          <w:lang w:val="en-GB"/>
         </w:rPr>
       </w:pPr>
     </w:p>
@@ -199,195 +157,141 @@
         <w:rPr>
           <w:lang w:val="en-GB"/>
         </w:rPr>
+        <w:t xml:space="preserve"> Information of python is short written. C++ is an extended program with classes and therefore less readable for humans at first sight. </w:t>
+      </w:r>
+      <w:r>
+        <w:rPr>
+          <w:lang w:val="en-GB"/>
+        </w:rPr>
+        <w:t xml:space="preserve">All the variables have to be initialized in order to work with it in a proper way. </w:t>
+      </w:r>
+    </w:p>
+    <w:p>
+      <w:pPr>
+        <w:rPr>
+          <w:lang w:val="en-GB"/>
+        </w:rPr>
+      </w:pPr>
+      <w:r>
+        <w:rPr>
+          <w:lang w:val="en-GB"/>
+        </w:rPr>
+        <w:t xml:space="preserve">The information of the simulation in C++ is presented in a way of </w:t>
+      </w:r>
+      <w:r>
+        <w:rPr>
+          <w:lang w:val="en-GB"/>
+        </w:rPr>
+        <w:t xml:space="preserve">using </w:t>
+      </w:r>
+      <w:r>
+        <w:rPr>
+          <w:lang w:val="en-GB"/>
+        </w:rPr>
+        <w:t>classes</w:t>
+      </w:r>
+      <w:r>
+        <w:rPr>
+          <w:lang w:val="en-GB"/>
+        </w:rPr>
+        <w:t xml:space="preserve"> datatypes</w:t>
+      </w:r>
+      <w:r>
+        <w:rPr>
+          <w:lang w:val="en-GB"/>
+        </w:rPr>
+        <w:t xml:space="preserve">. </w:t>
+      </w:r>
+      <w:r>
+        <w:rPr>
+          <w:lang w:val="en-GB"/>
+        </w:rPr>
+        <w:t>In nbody.cpp “b</w:t>
+      </w:r>
+      <w:r>
+        <w:rPr>
+          <w:lang w:val="en-GB"/>
+        </w:rPr>
+        <w:t>ody state</w:t>
+      </w:r>
+      <w:r>
+        <w:rPr>
+          <w:lang w:val="en-GB"/>
+        </w:rPr>
+        <w:t>”</w:t>
+      </w:r>
+      <w:r>
+        <w:rPr>
+          <w:lang w:val="en-GB"/>
+        </w:rPr>
+        <w:t xml:space="preserve"> is therefore an array containing all the planets, which in turn use the class </w:t>
+      </w:r>
+      <w:r>
+        <w:rPr>
+          <w:lang w:val="en-GB"/>
+        </w:rPr>
+        <w:t>“</w:t>
+      </w:r>
+      <w:r>
+        <w:rPr>
+          <w:lang w:val="en-GB"/>
+        </w:rPr>
+        <w:t>body</w:t>
+      </w:r>
+      <w:r>
+        <w:rPr>
+          <w:lang w:val="en-GB"/>
+        </w:rPr>
+        <w:t>”</w:t>
+      </w:r>
+      <w:r>
+        <w:rPr>
+          <w:lang w:val="en-GB"/>
+        </w:rPr>
+        <w:t xml:space="preserve">. </w:t>
+      </w:r>
+      <w:r>
+        <w:rPr>
+          <w:lang w:val="en-GB"/>
+        </w:rPr>
+        <w:t>“body” makes use of vector3d class with methods position and velocity. Vector3d makes use of pointers.</w:t>
+      </w:r>
+    </w:p>
+    <w:p>
+      <w:pPr>
+        <w:rPr>
+          <w:lang w:val="en-GB"/>
+        </w:rPr>
+      </w:pPr>
+      <w:r>
+        <w:rPr>
+          <w:lang w:val="en-GB"/>
+        </w:rPr>
+        <w:t xml:space="preserve">In contrast to C++ is the nbody.py structure is presented more in a global way. BODIES is an dictionary </w:t>
+      </w:r>
+      <w:r>
+        <w:rPr>
+          <w:lang w:val="en-GB"/>
+        </w:rPr>
+        <w:t xml:space="preserve">data type </w:t>
+      </w:r>
+      <w:r>
+        <w:rPr>
+          <w:lang w:val="en-GB"/>
+        </w:rPr>
+        <w:t>containing the keys of the planets. The values are presented as a tuple containing first its x,y,z-positions, secondly its x,y,z-vectordirections and lastly its respect to the solarmass.</w:t>
+      </w:r>
+      <w:r>
+        <w:rPr>
+          <w:lang w:val="en-GB"/>
+        </w:rPr>
         <w:t xml:space="preserve"> </w:t>
       </w:r>
       <w:r>
         <w:rPr>
           <w:lang w:val="en-GB"/>
         </w:rPr>
-        <w:t xml:space="preserve">Information of python is short written. C++ is an extended program with classes and therefore less readable for humans at first sight. </w:t>
-      </w:r>
-      <w:r>
-        <w:rPr>
-          <w:lang w:val="en-GB"/>
-        </w:rPr>
-        <w:t xml:space="preserve">All the variables have to be initialized in order to work with it in a proper way. </w:t>
-      </w:r>
-    </w:p>
-    <w:p>
-      <w:pPr>
-        <w:rPr>
-          <w:lang w:val="en-GB"/>
-        </w:rPr>
-      </w:pPr>
-      <w:r>
-        <w:rPr>
-          <w:lang w:val="en-GB"/>
-        </w:rPr>
-        <w:t xml:space="preserve">The information of the simulation in C++ is presented in a way of </w:t>
-      </w:r>
-      <w:r>
-        <w:rPr>
-          <w:lang w:val="en-GB"/>
-        </w:rPr>
-        <w:t xml:space="preserve">using </w:t>
-      </w:r>
-      <w:r>
-        <w:rPr>
-          <w:lang w:val="en-GB"/>
-        </w:rPr>
-        <w:t>classes</w:t>
-      </w:r>
-      <w:r>
-        <w:rPr>
-          <w:lang w:val="en-GB"/>
-        </w:rPr>
-        <w:t xml:space="preserve"> datatypes</w:t>
-      </w:r>
-      <w:r>
-        <w:rPr>
-          <w:lang w:val="en-GB"/>
-        </w:rPr>
-        <w:t xml:space="preserve">. </w:t>
-      </w:r>
-      <w:r>
-        <w:rPr>
-          <w:lang w:val="en-GB"/>
-        </w:rPr>
-        <w:t>In nbody.cpp “b</w:t>
-      </w:r>
-      <w:r>
-        <w:rPr>
-          <w:lang w:val="en-GB"/>
-        </w:rPr>
-        <w:t>ody state</w:t>
-      </w:r>
-      <w:r>
-        <w:rPr>
-          <w:lang w:val="en-GB"/>
-        </w:rPr>
-        <w:t>”</w:t>
-      </w:r>
-      <w:r>
-        <w:rPr>
-          <w:lang w:val="en-GB"/>
-        </w:rPr>
-        <w:t xml:space="preserve"> is therefore an array containing all the planets, which in turn use the class </w:t>
-      </w:r>
-      <w:r>
-        <w:rPr>
-          <w:lang w:val="en-GB"/>
-        </w:rPr>
-        <w:t>“</w:t>
-      </w:r>
-      <w:r>
-        <w:rPr>
-          <w:lang w:val="en-GB"/>
-        </w:rPr>
-        <w:t>body</w:t>
-      </w:r>
-      <w:r>
-        <w:rPr>
-          <w:lang w:val="en-GB"/>
-        </w:rPr>
-        <w:t>”</w:t>
-      </w:r>
-      <w:r>
-        <w:rPr>
-          <w:lang w:val="en-GB"/>
-        </w:rPr>
-        <w:t xml:space="preserve">. </w:t>
-      </w:r>
-      <w:r>
-        <w:rPr>
-          <w:lang w:val="en-GB"/>
-        </w:rPr>
-        <w:t>“body” makes use of vector3d class with methods position and velocity. Vector3d makes use of pointers.</w:t>
-      </w:r>
-    </w:p>
-    <w:p>
-      <w:pPr>
-        <w:rPr>
-          <w:lang w:val="en-GB"/>
-        </w:rPr>
-      </w:pPr>
-      <w:r>
-        <w:rPr>
-          <w:lang w:val="en-GB"/>
-        </w:rPr>
-        <w:t xml:space="preserve">In contrast to C++ is the nbody.py structure is presented more in a global way. BODIES is an dictionary </w:t>
-      </w:r>
-      <w:r>
-        <w:rPr>
-          <w:lang w:val="en-GB"/>
-        </w:rPr>
-        <w:t xml:space="preserve">data type </w:t>
-      </w:r>
-      <w:r>
-        <w:rPr>
-          <w:lang w:val="en-GB"/>
-        </w:rPr>
-        <w:t xml:space="preserve">containing the keys of the planets. The values are presented as a tuple containing first its </w:t>
-      </w:r>
-      <w:proofErr w:type="spellStart"/>
-      <w:r>
-        <w:rPr>
-          <w:lang w:val="en-GB"/>
-        </w:rPr>
-        <w:t>x,y,z</w:t>
-      </w:r>
-      <w:proofErr w:type="spellEnd"/>
-      <w:r>
-        <w:rPr>
-          <w:lang w:val="en-GB"/>
-        </w:rPr>
-        <w:t xml:space="preserve">-positions, secondly its </w:t>
-      </w:r>
-      <w:proofErr w:type="spellStart"/>
-      <w:r>
-        <w:rPr>
-          <w:lang w:val="en-GB"/>
-        </w:rPr>
-        <w:t>x,y,z-vectordirections</w:t>
-      </w:r>
-      <w:proofErr w:type="spellEnd"/>
-      <w:r>
-        <w:rPr>
-          <w:lang w:val="en-GB"/>
-        </w:rPr>
-        <w:t xml:space="preserve"> and lastly its respect to the </w:t>
-      </w:r>
-      <w:proofErr w:type="spellStart"/>
-      <w:r>
-        <w:rPr>
-          <w:lang w:val="en-GB"/>
-        </w:rPr>
-        <w:t>solarmass</w:t>
-      </w:r>
-      <w:proofErr w:type="spellEnd"/>
-      <w:r>
-        <w:rPr>
-          <w:lang w:val="en-GB"/>
-        </w:rPr>
-        <w:t>.</w:t>
-      </w:r>
-      <w:r>
-        <w:rPr>
-          <w:lang w:val="en-GB"/>
-        </w:rPr>
-        <w:t xml:space="preserve"> (1</w:t>
-      </w:r>
-      <w:r>
-        <w:rPr>
-          <w:lang w:val="en-GB"/>
-        </w:rPr>
-        <w:t>81</w:t>
-      </w:r>
-      <w:r>
-        <w:rPr>
-          <w:lang w:val="en-GB"/>
-        </w:rPr>
-        <w:t xml:space="preserve"> words)</w:t>
+        <w:t>(181 words)</w:t>
       </w:r>
     </w:p>
     <w:p>
@@ -426,99 +330,248 @@
           <w:lang w:val="en-GB"/>
         </w:rPr>
       </w:pPr>
-      <w:proofErr w:type="spellStart"/>
       <w:r>
         <w:rPr>
           <w:i/>
           <w:iCs/>
           <w:lang w:val="en-GB"/>
         </w:rPr>
-        <w:t>Github</w:t>
-      </w:r>
-      <w:proofErr w:type="spellEnd"/>
-      <w:r>
+        <w:t>Github operations</w:t>
+      </w:r>
+    </w:p>
+    <w:p>
+      <w:pPr>
+        <w:rPr>
+          <w:lang w:val="en-GB"/>
+        </w:rPr>
+      </w:pPr>
+      <w:r>
+        <w:rPr>
+          <w:lang w:val="en-GB"/>
+        </w:rPr>
+        <w:t xml:space="preserve">First we </w:t>
+      </w:r>
+      <w:r>
+        <w:rPr>
+          <w:lang w:val="en-GB"/>
+        </w:rPr>
+        <w:t>needed</w:t>
+      </w:r>
+      <w:r>
+        <w:rPr>
+          <w:lang w:val="en-GB"/>
+        </w:rPr>
+        <w:t xml:space="preserve"> to clone the GIT</w:t>
+      </w:r>
+      <w:r>
+        <w:rPr>
+          <w:lang w:val="en-GB"/>
+        </w:rPr>
+        <w:t>-</w:t>
+      </w:r>
+      <w:r>
+        <w:rPr>
+          <w:lang w:val="en-GB"/>
+        </w:rPr>
+        <w:t>repository</w:t>
+      </w:r>
+      <w:r>
+        <w:rPr>
+          <w:lang w:val="en-GB"/>
+        </w:rPr>
+        <w:t xml:space="preserve"> of bmmeijers</w:t>
+      </w:r>
+      <w:r>
+        <w:rPr>
+          <w:lang w:val="en-GB"/>
+        </w:rPr>
+        <w:t>. After obtaining the files</w:t>
+      </w:r>
+      <w:r>
+        <w:rPr>
+          <w:lang w:val="en-GB"/>
+        </w:rPr>
+        <w:t>,</w:t>
+      </w:r>
+      <w:r>
+        <w:rPr>
+          <w:lang w:val="en-GB"/>
+        </w:rPr>
+        <w:t xml:space="preserve"> </w:t>
+      </w:r>
+      <w:r>
+        <w:rPr>
+          <w:lang w:val="en-GB"/>
+        </w:rPr>
+        <w:t xml:space="preserve">we </w:t>
+      </w:r>
+      <w:r>
+        <w:rPr>
+          <w:lang w:val="en-GB"/>
+        </w:rPr>
+        <w:t>could</w:t>
+      </w:r>
+      <w:r>
+        <w:rPr>
+          <w:lang w:val="en-GB"/>
+        </w:rPr>
+        <w:t xml:space="preserve"> add our cloned files to our index area. </w:t>
+      </w:r>
+      <w:r>
+        <w:rPr>
+          <w:lang w:val="en-GB"/>
+        </w:rPr>
+        <w:t>Next,</w:t>
+      </w:r>
+      <w:r>
+        <w:rPr>
+          <w:lang w:val="en-GB"/>
+        </w:rPr>
+        <w:t xml:space="preserve"> we </w:t>
+      </w:r>
+      <w:r>
+        <w:rPr>
+          <w:lang w:val="en-GB"/>
+        </w:rPr>
+        <w:t>committed</w:t>
+      </w:r>
+      <w:r>
+        <w:rPr>
+          <w:lang w:val="en-GB"/>
+        </w:rPr>
+        <w:t xml:space="preserve"> the change </w:t>
+      </w:r>
+      <w:r>
+        <w:rPr>
+          <w:lang w:val="en-GB"/>
+        </w:rPr>
+        <w:t>of cloning</w:t>
+      </w:r>
+      <w:r>
+        <w:rPr>
+          <w:lang w:val="en-GB"/>
+        </w:rPr>
+        <w:t xml:space="preserve"> our data to our repository. </w:t>
+      </w:r>
+      <w:r>
+        <w:rPr>
+          <w:lang w:val="en-GB"/>
+        </w:rPr>
+        <w:t>Finally,</w:t>
+      </w:r>
+      <w:r>
+        <w:rPr>
+          <w:lang w:val="en-GB"/>
+        </w:rPr>
+        <w:t xml:space="preserve"> we pushed our file towards our own assignment4-nbody remote on Github. </w:t>
+      </w:r>
+      <w:r>
+        <w:rPr>
+          <w:lang w:val="en-GB"/>
+        </w:rPr>
+        <w:t>When</w:t>
+      </w:r>
+      <w:r>
+        <w:rPr>
+          <w:lang w:val="en-GB"/>
+        </w:rPr>
+        <w:t xml:space="preserve"> we made changes to the </w:t>
+      </w:r>
+      <w:r>
+        <w:rPr>
+          <w:lang w:val="en-GB"/>
+        </w:rPr>
+        <w:t>files,</w:t>
+      </w:r>
+      <w:r>
+        <w:rPr>
+          <w:lang w:val="en-GB"/>
+        </w:rPr>
+        <w:t xml:space="preserve"> we pu</w:t>
+      </w:r>
+      <w:r>
+        <w:rPr>
+          <w:lang w:val="en-GB"/>
+        </w:rPr>
+        <w:t>lled</w:t>
+      </w:r>
+      <w:r>
+        <w:rPr>
+          <w:lang w:val="en-GB"/>
+        </w:rPr>
+        <w:t xml:space="preserve"> our remote again to our own working directory. </w:t>
+      </w:r>
+      <w:r>
+        <w:rPr>
+          <w:lang w:val="en-GB"/>
+        </w:rPr>
+        <w:t>Because</w:t>
+      </w:r>
+      <w:r>
+        <w:rPr>
+          <w:lang w:val="en-GB"/>
+        </w:rPr>
+        <w:t xml:space="preserve"> we </w:t>
+      </w:r>
+      <w:r>
+        <w:rPr>
+          <w:lang w:val="en-GB"/>
+        </w:rPr>
+        <w:t>worked</w:t>
+      </w:r>
+      <w:r>
+        <w:rPr>
+          <w:lang w:val="en-GB"/>
+        </w:rPr>
+        <w:t xml:space="preserve"> on one computer, we only </w:t>
+      </w:r>
+      <w:r>
+        <w:rPr>
+          <w:lang w:val="en-GB"/>
+        </w:rPr>
+        <w:t>had to pull</w:t>
+      </w:r>
+      <w:r>
+        <w:rPr>
+          <w:lang w:val="en-GB"/>
+        </w:rPr>
+        <w:t xml:space="preserve"> at the end to check if it worked on another computer</w:t>
+      </w:r>
+      <w:r>
+        <w:rPr>
+          <w:lang w:val="en-GB"/>
+        </w:rPr>
+        <w:t xml:space="preserve"> too</w:t>
+      </w:r>
+      <w:r>
+        <w:rPr>
+          <w:lang w:val="en-GB"/>
+        </w:rPr>
+        <w:t xml:space="preserve">. </w:t>
+      </w:r>
+    </w:p>
+    <w:p>
+      <w:pPr>
         <w:rPr>
           <w:i/>
           <w:iCs/>
           <w:lang w:val="en-GB"/>
         </w:rPr>
-        <w:t xml:space="preserve"> operations</w:t>
-      </w:r>
-    </w:p>
-    <w:p>
-      <w:pPr>
-        <w:rPr>
-          <w:lang w:val="en-GB"/>
-        </w:rPr>
-      </w:pPr>
-      <w:r>
-        <w:rPr>
-          <w:lang w:val="en-GB"/>
-        </w:rPr>
-        <w:t>First we had to make an clone of the GIT repository</w:t>
-      </w:r>
-      <w:r>
-        <w:rPr>
-          <w:lang w:val="en-GB"/>
-        </w:rPr>
-        <w:t xml:space="preserve"> of </w:t>
-      </w:r>
-      <w:proofErr w:type="spellStart"/>
-      <w:r>
-        <w:rPr>
-          <w:lang w:val="en-GB"/>
-        </w:rPr>
-        <w:t>bmmeijers</w:t>
-      </w:r>
-      <w:proofErr w:type="spellEnd"/>
-      <w:r>
-        <w:rPr>
-          <w:lang w:val="en-GB"/>
-        </w:rPr>
-        <w:t xml:space="preserve">. After obtaining the files </w:t>
-      </w:r>
-      <w:r>
-        <w:rPr>
-          <w:lang w:val="en-GB"/>
-        </w:rPr>
-        <w:t xml:space="preserve">we had to add our cloned files to our index area. After that we </w:t>
-      </w:r>
-      <w:proofErr w:type="spellStart"/>
-      <w:r>
-        <w:rPr>
-          <w:lang w:val="en-GB"/>
-        </w:rPr>
-        <w:t>commited</w:t>
-      </w:r>
-      <w:proofErr w:type="spellEnd"/>
-      <w:r>
-        <w:rPr>
-          <w:lang w:val="en-GB"/>
-        </w:rPr>
-        <w:t xml:space="preserve"> the change that we cloned our data to our repository. Afterwards we pushed our file towards our own assignment4-nbody remote on </w:t>
-      </w:r>
-      <w:proofErr w:type="spellStart"/>
-      <w:r>
-        <w:rPr>
-          <w:lang w:val="en-GB"/>
-        </w:rPr>
-        <w:t>Github</w:t>
-      </w:r>
-      <w:proofErr w:type="spellEnd"/>
-      <w:r>
-        <w:rPr>
-          <w:lang w:val="en-GB"/>
-        </w:rPr>
-        <w:t xml:space="preserve">. If we made changes to the document we needed to pull our remote again to our own working directory. Since we made the document on one computer, we only did the pulling back at the end to check if it worked on another computer as well. </w:t>
-      </w:r>
-    </w:p>
-    <w:p>
-      <w:pPr>
+      </w:pPr>
+      <w:r>
         <w:rPr>
           <w:i/>
           <w:iCs/>
           <w:lang w:val="en-GB"/>
         </w:rPr>
+        <w:t>Program</w:t>
+      </w:r>
+    </w:p>
+    <w:p>
+      <w:pPr>
+        <w:rPr>
+          <w:lang w:val="en-GB"/>
+        </w:rPr>
       </w:pPr>
       <w:r>
         <w:rPr>
@@ -526,318 +579,287 @@
           <w:iCs/>
           <w:lang w:val="en-GB"/>
         </w:rPr>
-        <w:t>Program</w:t>
-      </w:r>
-    </w:p>
-    <w:p>
-      <w:pPr>
+        <w:t>Nbody.cpp</w:t>
+      </w:r>
+      <w:r>
         <w:rPr>
           <w:i/>
           <w:iCs/>
           <w:lang w:val="en-GB"/>
         </w:rPr>
-      </w:pPr>
-      <w:r>
+        <w:br/>
+      </w:r>
+      <w:r>
+        <w:rPr>
+          <w:lang w:val="en-GB"/>
+        </w:rPr>
+        <w:t xml:space="preserve">For C++ we had to install a debugger and a release version in order to compile the files. </w:t>
+      </w:r>
+      <w:r>
+        <w:rPr>
+          <w:lang w:val="en-GB"/>
+        </w:rPr>
+        <w:t>Next,</w:t>
+      </w:r>
+      <w:r>
+        <w:rPr>
+          <w:lang w:val="en-GB"/>
+        </w:rPr>
+        <w:t xml:space="preserve"> the python interpreter was installed to run python on Clion. After that</w:t>
+      </w:r>
+      <w:r>
+        <w:rPr>
+          <w:lang w:val="en-GB"/>
+        </w:rPr>
+        <w:t>,</w:t>
+      </w:r>
+      <w:r>
+        <w:rPr>
+          <w:lang w:val="en-GB"/>
+        </w:rPr>
+        <w:t xml:space="preserve"> we included more </w:t>
+      </w:r>
+      <w:r>
+        <w:rPr>
+          <w:lang w:val="en-GB"/>
+        </w:rPr>
+        <w:t>pre-processor</w:t>
+      </w:r>
+      <w:r>
+        <w:rPr>
+          <w:lang w:val="en-GB"/>
+        </w:rPr>
+        <w:t xml:space="preserve"> directives to load the files</w:t>
+      </w:r>
+      <w:r>
+        <w:rPr>
+          <w:lang w:val="en-GB"/>
+        </w:rPr>
+        <w:t>:</w:t>
+      </w:r>
+      <w:r>
+        <w:rPr>
+          <w:lang w:val="en-GB"/>
+        </w:rPr>
+        <w:t xml:space="preserve"> fstream, iomanip, string and cstdlib. </w:t>
+      </w:r>
+      <w:r>
+        <w:rPr>
+          <w:lang w:val="en-GB"/>
+        </w:rPr>
+        <w:t>T</w:t>
+      </w:r>
+      <w:r>
+        <w:rPr>
+          <w:lang w:val="en-GB"/>
+        </w:rPr>
+        <w:t>o print the csv file</w:t>
+      </w:r>
+      <w:r>
+        <w:rPr>
+          <w:lang w:val="en-GB"/>
+        </w:rPr>
+        <w:t xml:space="preserve">, </w:t>
+      </w:r>
+      <w:r>
+        <w:rPr>
+          <w:lang w:val="en-GB"/>
+        </w:rPr>
+        <w:t>we initialized a void function</w:t>
+      </w:r>
+      <w:r>
+        <w:rPr>
+          <w:lang w:val="en-GB"/>
+        </w:rPr>
+        <w:t xml:space="preserve">, </w:t>
+      </w:r>
+      <w:r>
+        <w:rPr>
+          <w:lang w:val="en-GB"/>
+        </w:rPr>
+        <w:t>print_csv</w:t>
+      </w:r>
+      <w:r>
+        <w:rPr>
+          <w:lang w:val="en-GB"/>
+        </w:rPr>
+        <w:t>,</w:t>
+      </w:r>
+      <w:r>
+        <w:rPr>
+          <w:lang w:val="en-GB"/>
+        </w:rPr>
+        <w:t xml:space="preserve"> which takes the stringtype filename, and the array bodystate[]. The filename will be opened. It gets its header and afterwards it gets its items through an iteration of the number of BODIES_count in body state[]. In main</w:t>
+      </w:r>
+      <w:r>
+        <w:rPr>
+          <w:lang w:val="en-GB"/>
+        </w:rPr>
+        <w:t>,</w:t>
+      </w:r>
+      <w:r>
+        <w:rPr>
+          <w:lang w:val="en-GB"/>
+        </w:rPr>
+        <w:t xml:space="preserve"> print_csv is called </w:t>
+      </w:r>
+      <w:r>
+        <w:rPr>
+          <w:lang w:val="en-GB"/>
+        </w:rPr>
+        <w:t xml:space="preserve">with nbodyCPP.csv as filename. </w:t>
+      </w:r>
+    </w:p>
+    <w:p>
+      <w:pPr>
         <w:rPr>
           <w:i/>
           <w:iCs/>
           <w:lang w:val="en-GB"/>
         </w:rPr>
-        <w:t>Nbody.cpp</w:t>
-      </w:r>
-    </w:p>
-    <w:p>
-      <w:pPr>
-        <w:rPr>
-          <w:lang w:val="en-GB"/>
-        </w:rPr>
-      </w:pPr>
-      <w:r>
-        <w:rPr>
-          <w:lang w:val="en-GB"/>
-        </w:rPr>
-        <w:t xml:space="preserve">For C++ we had to install an debugger and an release version in order to compile the files. Afterwards the python interpreter was installed to run python on </w:t>
-      </w:r>
-      <w:proofErr w:type="spellStart"/>
-      <w:r>
-        <w:rPr>
-          <w:lang w:val="en-GB"/>
-        </w:rPr>
-        <w:t>Clion</w:t>
-      </w:r>
-      <w:proofErr w:type="spellEnd"/>
-      <w:r>
-        <w:rPr>
-          <w:lang w:val="en-GB"/>
-        </w:rPr>
-        <w:t xml:space="preserve">. After doing that we included some more </w:t>
-      </w:r>
-      <w:proofErr w:type="spellStart"/>
-      <w:r>
-        <w:rPr>
-          <w:lang w:val="en-GB"/>
-        </w:rPr>
-        <w:t>preprocessor</w:t>
-      </w:r>
-      <w:proofErr w:type="spellEnd"/>
-      <w:r>
-        <w:rPr>
-          <w:lang w:val="en-GB"/>
-        </w:rPr>
-        <w:t xml:space="preserve"> directives to load the files like </w:t>
-      </w:r>
-      <w:proofErr w:type="spellStart"/>
-      <w:r>
-        <w:rPr>
-          <w:lang w:val="en-GB"/>
-        </w:rPr>
-        <w:t>fstream</w:t>
-      </w:r>
-      <w:proofErr w:type="spellEnd"/>
-      <w:r>
-        <w:rPr>
-          <w:lang w:val="en-GB"/>
-        </w:rPr>
-        <w:t xml:space="preserve">, </w:t>
-      </w:r>
-      <w:proofErr w:type="spellStart"/>
-      <w:r>
-        <w:rPr>
-          <w:lang w:val="en-GB"/>
-        </w:rPr>
-        <w:t>iomanip</w:t>
-      </w:r>
-      <w:proofErr w:type="spellEnd"/>
-      <w:r>
-        <w:rPr>
-          <w:lang w:val="en-GB"/>
-        </w:rPr>
-        <w:t xml:space="preserve">, string and </w:t>
-      </w:r>
-      <w:proofErr w:type="spellStart"/>
-      <w:r>
-        <w:rPr>
-          <w:lang w:val="en-GB"/>
-        </w:rPr>
-        <w:t>cstdlib</w:t>
-      </w:r>
-      <w:proofErr w:type="spellEnd"/>
-      <w:r>
-        <w:rPr>
-          <w:lang w:val="en-GB"/>
-        </w:rPr>
-        <w:t xml:space="preserve">. In order to print the csv file a we initialized a void function </w:t>
-      </w:r>
-      <w:proofErr w:type="spellStart"/>
-      <w:r>
-        <w:rPr>
-          <w:lang w:val="en-GB"/>
-        </w:rPr>
-        <w:t>print_csv</w:t>
-      </w:r>
-      <w:proofErr w:type="spellEnd"/>
-      <w:r>
-        <w:rPr>
-          <w:lang w:val="en-GB"/>
-        </w:rPr>
-        <w:t xml:space="preserve"> which takes the </w:t>
-      </w:r>
-      <w:proofErr w:type="spellStart"/>
-      <w:r>
-        <w:rPr>
-          <w:lang w:val="en-GB"/>
-        </w:rPr>
-        <w:t>stringtype</w:t>
-      </w:r>
-      <w:proofErr w:type="spellEnd"/>
-      <w:r>
-        <w:rPr>
-          <w:lang w:val="en-GB"/>
-        </w:rPr>
-        <w:t xml:space="preserve"> filename, and the array </w:t>
-      </w:r>
-      <w:proofErr w:type="spellStart"/>
-      <w:r>
-        <w:rPr>
-          <w:lang w:val="en-GB"/>
-        </w:rPr>
-        <w:t>bodystate</w:t>
-      </w:r>
-      <w:proofErr w:type="spellEnd"/>
-      <w:r>
-        <w:rPr>
-          <w:lang w:val="en-GB"/>
-        </w:rPr>
-        <w:t xml:space="preserve">[]. The filename will be opened. It gets its header and afterwards it gets its items </w:t>
-      </w:r>
-      <w:r>
-        <w:rPr>
-          <w:lang w:val="en-GB"/>
-        </w:rPr>
-        <w:lastRenderedPageBreak/>
-        <w:t xml:space="preserve">through an iteration of the number of </w:t>
-      </w:r>
-      <w:proofErr w:type="spellStart"/>
-      <w:r>
-        <w:rPr>
-          <w:lang w:val="en-GB"/>
-        </w:rPr>
-        <w:t>BODIES_count</w:t>
-      </w:r>
-      <w:proofErr w:type="spellEnd"/>
-      <w:r>
-        <w:rPr>
-          <w:lang w:val="en-GB"/>
-        </w:rPr>
-        <w:t xml:space="preserve"> in body state[]. In main </w:t>
-      </w:r>
-      <w:proofErr w:type="spellStart"/>
-      <w:r>
-        <w:rPr>
-          <w:lang w:val="en-GB"/>
-        </w:rPr>
-        <w:t>print_csv</w:t>
-      </w:r>
-      <w:proofErr w:type="spellEnd"/>
-      <w:r>
-        <w:rPr>
-          <w:lang w:val="en-GB"/>
-        </w:rPr>
-        <w:t xml:space="preserve"> is called </w:t>
-      </w:r>
-      <w:r>
-        <w:rPr>
-          <w:lang w:val="en-GB"/>
-        </w:rPr>
-        <w:t xml:space="preserve">with nbodyCPP.csv as filename. </w:t>
-      </w:r>
-    </w:p>
-    <w:p>
-      <w:pPr>
+      </w:pPr>
+      <w:r>
         <w:rPr>
           <w:i/>
           <w:iCs/>
           <w:lang w:val="en-GB"/>
         </w:rPr>
-      </w:pPr>
+        <w:lastRenderedPageBreak/>
+        <w:t>Nbody.py</w:t>
+      </w:r>
       <w:r>
         <w:rPr>
           <w:i/>
           <w:iCs/>
           <w:lang w:val="en-GB"/>
         </w:rPr>
-        <w:t>Nbody.py</w:t>
-      </w:r>
-    </w:p>
-    <w:p>
-      <w:pPr>
-        <w:rPr>
-          <w:lang w:val="en-GB"/>
-        </w:rPr>
-      </w:pPr>
-      <w:r>
-        <w:rPr>
-          <w:lang w:val="en-GB"/>
-        </w:rPr>
-        <w:t xml:space="preserve">In python interpreter the function </w:t>
-      </w:r>
-      <w:proofErr w:type="spellStart"/>
-      <w:r>
-        <w:rPr>
-          <w:lang w:val="en-GB"/>
-        </w:rPr>
-        <w:t>write_csv</w:t>
-      </w:r>
-      <w:proofErr w:type="spellEnd"/>
-      <w:r>
-        <w:rPr>
-          <w:lang w:val="en-GB"/>
-        </w:rPr>
-        <w:t xml:space="preserve"> is established. With parameters </w:t>
-      </w:r>
-      <w:proofErr w:type="spellStart"/>
-      <w:r>
-        <w:rPr>
-          <w:lang w:val="en-GB"/>
-        </w:rPr>
-        <w:t>file_name</w:t>
-      </w:r>
-      <w:proofErr w:type="spellEnd"/>
-      <w:r>
-        <w:rPr>
-          <w:lang w:val="en-GB"/>
-        </w:rPr>
-        <w:t xml:space="preserve">, bodies=SYSTEM and names=NAMES. Bodies=System is the values of the bodies global </w:t>
-      </w:r>
-      <w:proofErr w:type="spellStart"/>
-      <w:r>
-        <w:rPr>
-          <w:lang w:val="en-GB"/>
-        </w:rPr>
-        <w:t>dictionairy</w:t>
-      </w:r>
-      <w:proofErr w:type="spellEnd"/>
-      <w:r>
-        <w:rPr>
-          <w:lang w:val="en-GB"/>
-        </w:rPr>
-        <w:t xml:space="preserve">. Names are the keys of the global </w:t>
-      </w:r>
-      <w:proofErr w:type="spellStart"/>
-      <w:r>
-        <w:rPr>
-          <w:lang w:val="en-GB"/>
-        </w:rPr>
-        <w:t>dictionary.The</w:t>
-      </w:r>
-      <w:proofErr w:type="spellEnd"/>
+        <w:br/>
+      </w:r>
+      <w:r>
+        <w:rPr>
+          <w:lang w:val="en-GB"/>
+        </w:rPr>
+        <w:t>In python interpreter the function write_csv is established</w:t>
+      </w:r>
+      <w:r>
+        <w:rPr>
+          <w:lang w:val="en-GB"/>
+        </w:rPr>
+        <w:t xml:space="preserve"> w</w:t>
+      </w:r>
+      <w:r>
+        <w:rPr>
+          <w:lang w:val="en-GB"/>
+        </w:rPr>
+        <w:t xml:space="preserve">ith parameters file_name, bodies=SYSTEM and names=NAMES. Bodies=System </w:t>
+      </w:r>
+      <w:r>
+        <w:rPr>
+          <w:lang w:val="en-GB"/>
+        </w:rPr>
+        <w:t>are</w:t>
+      </w:r>
+      <w:r>
+        <w:rPr>
+          <w:lang w:val="en-GB"/>
+        </w:rPr>
+        <w:t xml:space="preserve"> the values of the bodies</w:t>
+      </w:r>
+      <w:r>
+        <w:rPr>
+          <w:lang w:val="en-GB"/>
+        </w:rPr>
+        <w:t>’</w:t>
+      </w:r>
+      <w:r>
+        <w:rPr>
+          <w:lang w:val="en-GB"/>
+        </w:rPr>
+        <w:t xml:space="preserve"> global </w:t>
+      </w:r>
+      <w:r>
+        <w:rPr>
+          <w:lang w:val="en-GB"/>
+        </w:rPr>
+        <w:t>dictionary</w:t>
+      </w:r>
+      <w:r>
+        <w:rPr>
+          <w:lang w:val="en-GB"/>
+        </w:rPr>
+        <w:t>. Names are the keys of the global dictionary.</w:t>
+      </w:r>
       <w:r>
         <w:rPr>
           <w:lang w:val="en-GB"/>
         </w:rPr>
         <w:t xml:space="preserve"> </w:t>
       </w:r>
-      <w:proofErr w:type="spellStart"/>
-      <w:r>
-        <w:rPr>
-          <w:lang w:val="en-GB"/>
-        </w:rPr>
-        <w:t>file_name</w:t>
-      </w:r>
-      <w:proofErr w:type="spellEnd"/>
-      <w:r>
-        <w:rPr>
-          <w:lang w:val="en-GB"/>
-        </w:rPr>
-        <w:t xml:space="preserve"> will be opened and instructed to work in write mode. After writing the header a for loop is used to create the table with the names and the certain </w:t>
-      </w:r>
-      <w:proofErr w:type="spellStart"/>
-      <w:r>
-        <w:rPr>
-          <w:lang w:val="en-GB"/>
-        </w:rPr>
-        <w:t>x,y,z</w:t>
-      </w:r>
-      <w:proofErr w:type="spellEnd"/>
-      <w:r>
-        <w:rPr>
-          <w:lang w:val="en-GB"/>
-        </w:rPr>
-        <w:t xml:space="preserve">-positions. In the function main iterations for the python executable are used and the function </w:t>
-      </w:r>
-      <w:proofErr w:type="spellStart"/>
-      <w:r>
-        <w:rPr>
-          <w:lang w:val="en-GB"/>
-        </w:rPr>
-        <w:t>write_csv</w:t>
-      </w:r>
-      <w:proofErr w:type="spellEnd"/>
-      <w:r>
-        <w:rPr>
-          <w:lang w:val="en-GB"/>
-        </w:rPr>
-        <w:t xml:space="preserve"> is called to write the nbodyPython.csv. </w:t>
+      <w:r>
+        <w:rPr>
+          <w:lang w:val="en-GB"/>
+        </w:rPr>
+        <w:t>file_name will be opened and instructed to work in write mode. After writing the header</w:t>
+      </w:r>
+      <w:r>
+        <w:rPr>
+          <w:lang w:val="en-GB"/>
+        </w:rPr>
+        <w:t>,</w:t>
+      </w:r>
+      <w:r>
+        <w:rPr>
+          <w:lang w:val="en-GB"/>
+        </w:rPr>
+        <w:t xml:space="preserve"> a for</w:t>
+      </w:r>
+      <w:r>
+        <w:rPr>
+          <w:lang w:val="en-GB"/>
+        </w:rPr>
+        <w:t>-</w:t>
+      </w:r>
+      <w:r>
+        <w:rPr>
+          <w:lang w:val="en-GB"/>
+        </w:rPr>
+        <w:t>loop create</w:t>
+      </w:r>
+      <w:r>
+        <w:rPr>
+          <w:lang w:val="en-GB"/>
+        </w:rPr>
+        <w:t>s</w:t>
+      </w:r>
+      <w:r>
+        <w:rPr>
+          <w:lang w:val="en-GB"/>
+        </w:rPr>
+        <w:t xml:space="preserve"> the table with the names and the </w:t>
+      </w:r>
+      <w:r>
+        <w:rPr>
+          <w:lang w:val="en-GB"/>
+        </w:rPr>
+        <w:t>respective</w:t>
+      </w:r>
+      <w:r>
+        <w:rPr>
+          <w:lang w:val="en-GB"/>
+        </w:rPr>
+        <w:t xml:space="preserve"> x,y,z-positions. In the function main</w:t>
+      </w:r>
+      <w:r>
+        <w:rPr>
+          <w:lang w:val="en-GB"/>
+        </w:rPr>
+        <w:t>,</w:t>
+      </w:r>
+      <w:r>
+        <w:rPr>
+          <w:lang w:val="en-GB"/>
+        </w:rPr>
+        <w:t xml:space="preserve"> iterations for the python executable are used and the function write_csv is called to write the nbodyPython.csv. </w:t>
       </w:r>
     </w:p>
     <w:p>
@@ -856,27 +878,32 @@
         </w:rPr>
         <w:t>Runner.py</w:t>
       </w:r>
-    </w:p>
-    <w:p>
-      <w:pPr>
-        <w:rPr>
-          <w:lang w:val="en-GB"/>
-        </w:rPr>
-      </w:pPr>
-      <w:r>
-        <w:rPr>
-          <w:lang w:val="en-GB"/>
-        </w:rPr>
-        <w:t xml:space="preserve">In order to compute the </w:t>
-      </w:r>
-      <w:proofErr w:type="spellStart"/>
-      <w:r>
-        <w:rPr>
-          <w:lang w:val="en-GB"/>
-        </w:rPr>
-        <w:t>runnertime</w:t>
-      </w:r>
-      <w:proofErr w:type="spellEnd"/>
+      <w:r>
+        <w:rPr>
+          <w:i/>
+          <w:iCs/>
+          <w:lang w:val="en-GB"/>
+        </w:rPr>
+        <w:br/>
+      </w:r>
+      <w:r>
+        <w:rPr>
+          <w:lang w:val="en-GB"/>
+        </w:rPr>
+        <w:t>T</w:t>
+      </w:r>
+      <w:r>
+        <w:rPr>
+          <w:lang w:val="en-GB"/>
+        </w:rPr>
+        <w:t xml:space="preserve">o compute the </w:t>
+      </w:r>
+      <w:r>
+        <w:rPr>
+          <w:lang w:val="en-GB"/>
+        </w:rPr>
+        <w:t>runtime</w:t>
+      </w:r>
       <w:r>
         <w:rPr>
           <w:lang w:val="en-GB"/>
@@ -899,49 +926,31 @@
         <w:rPr>
           <w:lang w:val="en-GB"/>
         </w:rPr>
-        <w:t xml:space="preserve"> and the python executable, writing an runner.py was needed. The import of </w:t>
-      </w:r>
-      <w:proofErr w:type="spellStart"/>
-      <w:r>
-        <w:rPr>
-          <w:lang w:val="en-GB"/>
-        </w:rPr>
-        <w:t>os</w:t>
-      </w:r>
-      <w:proofErr w:type="spellEnd"/>
-      <w:r>
-        <w:rPr>
-          <w:lang w:val="en-GB"/>
-        </w:rPr>
-        <w:t xml:space="preserve"> and </w:t>
-      </w:r>
-      <w:proofErr w:type="spellStart"/>
-      <w:r>
-        <w:rPr>
-          <w:lang w:val="en-GB"/>
-        </w:rPr>
-        <w:t>perf_counter</w:t>
-      </w:r>
-      <w:proofErr w:type="spellEnd"/>
-      <w:r>
-        <w:rPr>
-          <w:lang w:val="en-GB"/>
-        </w:rPr>
-        <w:t xml:space="preserve"> to be able to calculate the </w:t>
-      </w:r>
-      <w:proofErr w:type="spellStart"/>
-      <w:r>
-        <w:rPr>
-          <w:lang w:val="en-GB"/>
-        </w:rPr>
-        <w:t>perf_counter</w:t>
-      </w:r>
-      <w:proofErr w:type="spellEnd"/>
-      <w:r>
-        <w:rPr>
-          <w:lang w:val="en-GB"/>
-        </w:rPr>
-        <w:t>. After initializing the steps the several programs can be printed and a table can be obtained of the speed time (table 1: varying from 5,000 till 5,000,000) (graph1: varying from 5,000 and 500,000).</w:t>
+        <w:t xml:space="preserve"> and the python executable, writing a runner.py was needed. </w:t>
+      </w:r>
+      <w:r>
+        <w:rPr>
+          <w:lang w:val="en-GB"/>
+        </w:rPr>
+        <w:t>Importing</w:t>
+      </w:r>
+      <w:r>
+        <w:rPr>
+          <w:lang w:val="en-GB"/>
+        </w:rPr>
+        <w:t xml:space="preserve"> of os and perf_counter to be able to calculate the perf_counter. After initializing the steps the several programs can be printed and a table can be obtained of the speed tim</w:t>
+      </w:r>
+      <w:r>
+        <w:rPr>
+          <w:lang w:val="en-GB"/>
+        </w:rPr>
+        <w:t>ing</w:t>
+      </w:r>
+      <w:r>
+        <w:rPr>
+          <w:lang w:val="en-GB"/>
+        </w:rPr>
+        <w:t xml:space="preserve"> (table 1: varying from 5,000 till 5,000,000) (graph1: varying from 5,000 and 500,000).</w:t>
       </w:r>
     </w:p>
     <w:p>
@@ -958,25 +967,23 @@
           <w:bCs/>
           <w:lang w:val="en-GB"/>
         </w:rPr>
-        <w:t xml:space="preserve">Table 1: Speed time of </w:t>
-      </w:r>
-      <w:proofErr w:type="spellStart"/>
+        <w:t>Table 1: Speed tim</w:t>
+      </w:r>
       <w:r>
         <w:rPr>
           <w:b/>
           <w:bCs/>
           <w:lang w:val="en-GB"/>
         </w:rPr>
-        <w:t>nbody</w:t>
-      </w:r>
-      <w:proofErr w:type="spellEnd"/>
+        <w:t>ing</w:t>
+      </w:r>
       <w:r>
         <w:rPr>
           <w:b/>
           <w:bCs/>
           <w:lang w:val="en-GB"/>
         </w:rPr>
-        <w:t xml:space="preserve"> (s)</w:t>
+        <w:t xml:space="preserve"> of nbody (s)</w:t>
       </w:r>
     </w:p>
     <w:tbl>
@@ -1470,33 +1477,116 @@
         <w:rPr>
           <w:lang w:val="en-GB"/>
         </w:rPr>
-        <w:t xml:space="preserve">Conclusion derived from the table and graph could be that the C++ </w:t>
-      </w:r>
-      <w:r>
-        <w:rPr>
-          <w:lang w:val="en-GB"/>
-        </w:rPr>
-        <w:t xml:space="preserve">speed </w:t>
-      </w:r>
-      <w:r>
-        <w:rPr>
-          <w:lang w:val="en-GB"/>
-        </w:rPr>
-        <w:t xml:space="preserve">times are significant faster than the python </w:t>
-      </w:r>
-      <w:r>
-        <w:rPr>
-          <w:lang w:val="en-GB"/>
-        </w:rPr>
-        <w:t xml:space="preserve">speed time if the steps of movement are increased. This is because of the good memory management that C++ has, in comparison to Python. The debugger is slower than the release version since it disables its optimization, in order to work in debugging mode. The release version enables its optimisation which makes the program run faster. </w:t>
-      </w:r>
-    </w:p>
-    <w:p>
-      <w:pPr>
-        <w:rPr>
-          <w:lang w:val="en-GB"/>
-        </w:rPr>
-      </w:pPr>
+        <w:t>Conclusion</w:t>
+      </w:r>
+      <w:r>
+        <w:rPr>
+          <w:lang w:val="en-GB"/>
+        </w:rPr>
+        <w:t>s</w:t>
+      </w:r>
+      <w:r>
+        <w:rPr>
+          <w:lang w:val="en-GB"/>
+        </w:rPr>
+        <w:t xml:space="preserve"> derived from the table and graph </w:t>
+      </w:r>
+      <w:r>
+        <w:rPr>
+          <w:lang w:val="en-GB"/>
+        </w:rPr>
+        <w:t>are</w:t>
+      </w:r>
+      <w:r>
+        <w:rPr>
+          <w:lang w:val="en-GB"/>
+        </w:rPr>
+        <w:t xml:space="preserve"> that C++ </w:t>
+      </w:r>
+      <w:r>
+        <w:rPr>
+          <w:lang w:val="en-GB"/>
+        </w:rPr>
+        <w:t>run</w:t>
+      </w:r>
+      <w:r>
+        <w:rPr>
+          <w:lang w:val="en-GB"/>
+        </w:rPr>
+        <w:t>times are significant</w:t>
+      </w:r>
+      <w:r>
+        <w:rPr>
+          <w:lang w:val="en-GB"/>
+        </w:rPr>
+        <w:t>ly</w:t>
+      </w:r>
+      <w:r>
+        <w:rPr>
+          <w:lang w:val="en-GB"/>
+        </w:rPr>
+        <w:t xml:space="preserve"> faster than python </w:t>
+      </w:r>
+      <w:r>
+        <w:rPr>
+          <w:lang w:val="en-GB"/>
+        </w:rPr>
+        <w:t>time</w:t>
+      </w:r>
+      <w:r>
+        <w:rPr>
+          <w:lang w:val="en-GB"/>
+        </w:rPr>
+        <w:t>s</w:t>
+      </w:r>
+      <w:r>
+        <w:rPr>
+          <w:lang w:val="en-GB"/>
+        </w:rPr>
+        <w:t xml:space="preserve"> </w:t>
+      </w:r>
+      <w:r>
+        <w:rPr>
+          <w:lang w:val="en-GB"/>
+        </w:rPr>
+        <w:t>with increasing steps</w:t>
+      </w:r>
+      <w:r>
+        <w:rPr>
+          <w:lang w:val="en-GB"/>
+        </w:rPr>
+        <w:t xml:space="preserve">. This is because of </w:t>
+      </w:r>
+      <w:r>
+        <w:rPr>
+          <w:lang w:val="en-GB"/>
+        </w:rPr>
+        <w:t>C++’s better</w:t>
+      </w:r>
+      <w:r>
+        <w:rPr>
+          <w:lang w:val="en-GB"/>
+        </w:rPr>
+        <w:t xml:space="preserve"> memory management </w:t>
+      </w:r>
+      <w:r>
+        <w:rPr>
+          <w:lang w:val="en-GB"/>
+        </w:rPr>
+        <w:t>compared</w:t>
+      </w:r>
+      <w:r>
+        <w:rPr>
+          <w:lang w:val="en-GB"/>
+        </w:rPr>
+        <w:t xml:space="preserve"> to Python. The debugger is slower than the release version since it disables its optimization, in order to work in debugging mode. The release version enables its optimisation which makes the program run faster. </w:t>
+      </w:r>
+      <w:r>
+        <w:rPr>
+          <w:lang w:val="en-GB"/>
+        </w:rPr>
+        <w:t>(400 words)</w:t>
+      </w:r>
     </w:p>
     <w:p>
       <w:pPr>
@@ -1509,7 +1599,6 @@
           <w:noProof/>
           <w:lang w:val="en-GB"/>
         </w:rPr>
-        <w:lastRenderedPageBreak/>
         <w:drawing>
           <wp:inline distT="0" distB="0" distL="0" distR="0" wp14:anchorId="13DAF677" wp14:editId="2022C503">
             <wp:extent cx="5904707" cy="3409950"/>
@@ -1561,28 +1650,18 @@
       <w:pPr>
         <w:jc w:val="center"/>
         <w:rPr>
-          <w:lang w:val="en-GB"/>
-        </w:rPr>
-      </w:pPr>
-      <w:r>
-        <w:rPr>
-          <w:lang w:val="en-GB"/>
-        </w:rPr>
-        <w:t xml:space="preserve">Graph 1: </w:t>
-      </w:r>
-      <w:proofErr w:type="spellStart"/>
-      <w:r>
-        <w:rPr>
-          <w:lang w:val="en-GB"/>
-        </w:rPr>
-        <w:t>nbody</w:t>
-      </w:r>
-      <w:proofErr w:type="spellEnd"/>
-      <w:r>
-        <w:rPr>
-          <w:lang w:val="en-GB"/>
-        </w:rPr>
-        <w:t xml:space="preserve"> speed test</w:t>
+          <w:b/>
+          <w:bCs/>
+          <w:lang w:val="en-GB"/>
+        </w:rPr>
+      </w:pPr>
+      <w:r>
+        <w:rPr>
+          <w:b/>
+          <w:bCs/>
+          <w:lang w:val="en-GB"/>
+        </w:rPr>
+        <w:t>Graph 1: nbody speed test</w:t>
       </w:r>
     </w:p>
     <w:p>
@@ -1691,28 +1770,18 @@
       <w:pPr>
         <w:jc w:val="center"/>
         <w:rPr>
-          <w:lang w:val="en-GB"/>
-        </w:rPr>
-      </w:pPr>
-      <w:r>
-        <w:rPr>
-          <w:lang w:val="en-GB"/>
-        </w:rPr>
-        <w:t xml:space="preserve">Figure 1: </w:t>
-      </w:r>
-      <w:proofErr w:type="spellStart"/>
-      <w:r>
-        <w:rPr>
-          <w:lang w:val="en-GB"/>
-        </w:rPr>
-        <w:t>nbody</w:t>
-      </w:r>
-      <w:proofErr w:type="spellEnd"/>
-      <w:r>
-        <w:rPr>
-          <w:lang w:val="en-GB"/>
-        </w:rPr>
-        <w:t xml:space="preserve"> Python in QGIS</w:t>
+          <w:b/>
+          <w:bCs/>
+          <w:lang w:val="en-GB"/>
+        </w:rPr>
+      </w:pPr>
+      <w:r>
+        <w:rPr>
+          <w:b/>
+          <w:bCs/>
+          <w:lang w:val="en-GB"/>
+        </w:rPr>
+        <w:t>Figure 1: nbody Python in QGIS</w:t>
       </w:r>
     </w:p>
     <w:p>
@@ -1843,52 +1912,18 @@
       <w:pPr>
         <w:jc w:val="center"/>
         <w:rPr>
-          <w:lang w:val="en-GB"/>
-        </w:rPr>
-      </w:pPr>
-      <w:r>
-        <w:rPr>
-          <w:lang w:val="en-GB"/>
-        </w:rPr>
-        <w:t xml:space="preserve">Figure </w:t>
-      </w:r>
-      <w:r>
-        <w:rPr>
-          <w:lang w:val="en-GB"/>
-        </w:rPr>
-        <w:t>2</w:t>
-      </w:r>
-      <w:r>
-        <w:rPr>
-          <w:lang w:val="en-GB"/>
-        </w:rPr>
-        <w:t xml:space="preserve">: </w:t>
-      </w:r>
-      <w:proofErr w:type="spellStart"/>
-      <w:r>
-        <w:rPr>
-          <w:lang w:val="en-GB"/>
-        </w:rPr>
-        <w:t>nbody</w:t>
-      </w:r>
-      <w:proofErr w:type="spellEnd"/>
-      <w:r>
-        <w:rPr>
-          <w:lang w:val="en-GB"/>
-        </w:rPr>
-        <w:t xml:space="preserve"> </w:t>
-      </w:r>
-      <w:r>
-        <w:rPr>
-          <w:lang w:val="en-GB"/>
-        </w:rPr>
-        <w:t>CPP</w:t>
-      </w:r>
-      <w:r>
-        <w:rPr>
-          <w:lang w:val="en-GB"/>
-        </w:rPr>
-        <w:t xml:space="preserve"> in QGIS</w:t>
+          <w:b/>
+          <w:bCs/>
+          <w:lang w:val="en-GB"/>
+        </w:rPr>
+      </w:pPr>
+      <w:r>
+        <w:rPr>
+          <w:b/>
+          <w:bCs/>
+          <w:lang w:val="en-GB"/>
+        </w:rPr>
+        <w:t>Figure 2: nbody CPP in QGIS</w:t>
       </w:r>
     </w:p>
     <w:p>
@@ -1916,7 +1951,7 @@
         <w:rFonts w:asciiTheme="minorHAnsi" w:eastAsiaTheme="minorHAnsi" w:hAnsiTheme="minorHAnsi" w:cstheme="minorBidi"/>
         <w:sz w:val="22"/>
         <w:szCs w:val="22"/>
-        <w:lang w:val="en-NL" w:eastAsia="en-US" w:bidi="ar-SA"/>
+        <w:lang w:val="nl-NL" w:eastAsia="en-US" w:bidi="ar-SA"/>
       </w:rPr>
     </w:rPrDefault>
     <w:pPrDefault>

</xml_diff>